<commit_message>
Added products page with database population from a products.json
</commit_message>
<xml_diff>
--- a/docs/Task2ContentAssetLog.docx
+++ b/docs/Task2ContentAssetLog.docx
@@ -1,6 +1,6 @@
 
 <file path=word/document.xml><?xml version="1.0" encoding="utf-8"?>
-<w:document xmlns:wpc="http://schemas.microsoft.com/office/word/2010/wordprocessingCanvas" xmlns:cx="http://schemas.microsoft.com/office/drawing/2014/chartex" xmlns:cx1="http://schemas.microsoft.com/office/drawing/2015/9/8/chartex" xmlns:cx2="http://schemas.microsoft.com/office/drawing/2015/10/21/chartex" xmlns:cx3="http://schemas.microsoft.com/office/drawing/2016/5/9/chartex" xmlns:cx4="http://schemas.microsoft.com/office/drawing/2016/5/10/chartex" xmlns:cx5="http://schemas.microsoft.com/office/drawing/2016/5/11/chartex" xmlns:cx6="http://schemas.microsoft.com/office/drawing/2016/5/12/chartex" xmlns:cx7="http://schemas.microsoft.com/office/drawing/2016/5/13/chartex" xmlns:cx8="http://schemas.microsoft.com/office/drawing/2016/5/14/chartex" xmlns:mc="http://schemas.openxmlformats.org/markup-compatibility/2006" xmlns:aink="http://schemas.microsoft.com/office/drawing/2016/ink" xmlns:am3d="http://schemas.microsoft.com/office/drawing/2017/model3d" xmlns:o="urn:schemas-microsoft-com:office:office" xmlns:oel="http://schemas.microsoft.com/office/2019/extlst" xmlns:r="http://schemas.openxmlformats.org/officeDocument/2006/relationships" xmlns:m="http://schemas.openxmlformats.org/officeDocument/2006/math" xmlns:v="urn:schemas-microsoft-com:vml" xmlns:wp14="http://schemas.microsoft.com/office/word/2010/wordprocessingDrawing" xmlns:wp="http://schemas.openxmlformats.org/drawingml/2006/wordprocessingDrawing" xmlns:w10="urn:schemas-microsoft-com:office:word" xmlns:w="http://schemas.openxmlformats.org/wordprocessingml/2006/main" xmlns:w14="http://schemas.microsoft.com/office/word/2010/wordml" xmlns:w15="http://schemas.microsoft.com/office/word/2012/wordml" xmlns:w16cex="http://schemas.microsoft.com/office/word/2018/wordml/cex" xmlns:w16cid="http://schemas.microsoft.com/office/word/2016/wordml/cid" xmlns:w16="http://schemas.microsoft.com/office/word/2018/wordml" xmlns:w16du="http://schemas.microsoft.com/office/word/2023/wordml/word16du" xmlns:w16sdtdh="http://schemas.microsoft.com/office/word/2020/wordml/sdtdatahash" xmlns:w16se="http://schemas.microsoft.com/office/word/2015/wordml/symex" xmlns:wpg="http://schemas.microsoft.com/office/word/2010/wordprocessingGroup" xmlns:wpi="http://schemas.microsoft.com/office/word/2010/wordprocessingInk" xmlns:wne="http://schemas.microsoft.com/office/word/2006/wordml" xmlns:wps="http://schemas.microsoft.com/office/word/2010/wordprocessingShape" mc:Ignorable="w14 w15 w16se w16cid w16 w16cex w16sdtdh w16du wp14">
+<w:document xmlns:wpc="http://schemas.microsoft.com/office/word/2010/wordprocessingCanvas" xmlns:cx="http://schemas.microsoft.com/office/drawing/2014/chartex" xmlns:cx1="http://schemas.microsoft.com/office/drawing/2015/9/8/chartex" xmlns:cx2="http://schemas.microsoft.com/office/drawing/2015/10/21/chartex" xmlns:cx3="http://schemas.microsoft.com/office/drawing/2016/5/9/chartex" xmlns:cx4="http://schemas.microsoft.com/office/drawing/2016/5/10/chartex" xmlns:cx5="http://schemas.microsoft.com/office/drawing/2016/5/11/chartex" xmlns:cx6="http://schemas.microsoft.com/office/drawing/2016/5/12/chartex" xmlns:cx7="http://schemas.microsoft.com/office/drawing/2016/5/13/chartex" xmlns:cx8="http://schemas.microsoft.com/office/drawing/2016/5/14/chartex" xmlns:mc="http://schemas.openxmlformats.org/markup-compatibility/2006" xmlns:aink="http://schemas.microsoft.com/office/drawing/2016/ink" xmlns:am3d="http://schemas.microsoft.com/office/drawing/2017/model3d" xmlns:o="urn:schemas-microsoft-com:office:office" xmlns:oel="http://schemas.microsoft.com/office/2019/extlst" xmlns:r="http://schemas.openxmlformats.org/officeDocument/2006/relationships" xmlns:m="http://schemas.openxmlformats.org/officeDocument/2006/math" xmlns:v="urn:schemas-microsoft-com:vml" xmlns:wp14="http://schemas.microsoft.com/office/word/2010/wordprocessingDrawing" xmlns:wp="http://schemas.openxmlformats.org/drawingml/2006/wordprocessingDrawing" xmlns:w10="urn:schemas-microsoft-com:office:word" xmlns:w="http://schemas.openxmlformats.org/wordprocessingml/2006/main" xmlns:w14="http://schemas.microsoft.com/office/word/2010/wordml" xmlns:w15="http://schemas.microsoft.com/office/word/2012/wordml" xmlns:w16cex="http://schemas.microsoft.com/office/word/2018/wordml/cex" xmlns:w16cid="http://schemas.microsoft.com/office/word/2016/wordml/cid" xmlns:w16="http://schemas.microsoft.com/office/word/2018/wordml" xmlns:w16du="http://schemas.microsoft.com/office/word/2023/wordml/word16du" xmlns:w16sdtdh="http://schemas.microsoft.com/office/word/2020/wordml/sdtdatahash" xmlns:w16sdtfl="http://schemas.microsoft.com/office/word/2024/wordml/sdtformatlock" xmlns:w16se="http://schemas.microsoft.com/office/word/2015/wordml/symex" xmlns:wpg="http://schemas.microsoft.com/office/word/2010/wordprocessingGroup" xmlns:wpi="http://schemas.microsoft.com/office/word/2010/wordprocessingInk" xmlns:wne="http://schemas.microsoft.com/office/word/2006/wordml" xmlns:wps="http://schemas.microsoft.com/office/word/2010/wordprocessingShape" mc:Ignorable="w14 w15 w16se w16cid w16 w16cex w16sdtdh w16sdtfl w16du wp14">
   <w:body>
     <w:tbl>
       <w:tblPr>
@@ -164,7 +164,11 @@
             <w:cnfStyle w:val="001000000000" w:firstRow="0" w:lastRow="0" w:firstColumn="1" w:lastColumn="0" w:oddVBand="0" w:evenVBand="0" w:oddHBand="0" w:evenHBand="0" w:firstRowFirstColumn="0" w:firstRowLastColumn="0" w:lastRowFirstColumn="0" w:lastRowLastColumn="0"/>
             <w:tcW w:w="1820" w:type="dxa"/>
           </w:tcPr>
-          <w:p/>
+          <w:p>
+            <w:r>
+              <w:t>js/jQuery.min.js</w:t>
+            </w:r>
+          </w:p>
         </w:tc>
         <w:tc>
           <w:tcPr>
@@ -174,6 +178,9 @@
             <w:pPr>
               <w:cnfStyle w:val="000000000000" w:firstRow="0" w:lastRow="0" w:firstColumn="0" w:lastColumn="0" w:oddVBand="0" w:evenVBand="0" w:oddHBand="0" w:evenHBand="0" w:firstRowFirstColumn="0" w:firstRowLastColumn="0" w:lastRowFirstColumn="0" w:lastRowLastColumn="0"/>
             </w:pPr>
+            <w:r>
+              <w:t>https://jquery.com</w:t>
+            </w:r>
           </w:p>
         </w:tc>
         <w:tc>
@@ -184,6 +191,9 @@
             <w:pPr>
               <w:cnfStyle w:val="000000000000" w:firstRow="0" w:lastRow="0" w:firstColumn="0" w:lastColumn="0" w:oddVBand="0" w:evenVBand="0" w:oddHBand="0" w:evenHBand="0" w:firstRowFirstColumn="0" w:firstRowLastColumn="0" w:lastRowFirstColumn="0" w:lastRowLastColumn="0"/>
             </w:pPr>
+            <w:r>
+              <w:t>For document manipulation, traversal and event handling</w:t>
+            </w:r>
           </w:p>
         </w:tc>
         <w:tc>
@@ -194,6 +204,9 @@
             <w:pPr>
               <w:cnfStyle w:val="000000000000" w:firstRow="0" w:lastRow="0" w:firstColumn="0" w:lastColumn="0" w:oddVBand="0" w:evenVBand="0" w:oddHBand="0" w:evenHBand="0" w:firstRowFirstColumn="0" w:firstRowLastColumn="0" w:lastRowFirstColumn="0" w:lastRowLastColumn="0"/>
             </w:pPr>
+            <w:r>
+              <w:t>09/01/2024</w:t>
+            </w:r>
           </w:p>
         </w:tc>
       </w:tr>
@@ -211,7 +224,7 @@
 </file>
 
 <file path=word/endnotes.xml><?xml version="1.0" encoding="utf-8"?>
-<w:endnotes xmlns:wpc="http://schemas.microsoft.com/office/word/2010/wordprocessingCanvas" xmlns:cx="http://schemas.microsoft.com/office/drawing/2014/chartex" xmlns:cx1="http://schemas.microsoft.com/office/drawing/2015/9/8/chartex" xmlns:cx2="http://schemas.microsoft.com/office/drawing/2015/10/21/chartex" xmlns:cx3="http://schemas.microsoft.com/office/drawing/2016/5/9/chartex" xmlns:cx4="http://schemas.microsoft.com/office/drawing/2016/5/10/chartex" xmlns:cx5="http://schemas.microsoft.com/office/drawing/2016/5/11/chartex" xmlns:cx6="http://schemas.microsoft.com/office/drawing/2016/5/12/chartex" xmlns:cx7="http://schemas.microsoft.com/office/drawing/2016/5/13/chartex" xmlns:cx8="http://schemas.microsoft.com/office/drawing/2016/5/14/chartex" xmlns:mc="http://schemas.openxmlformats.org/markup-compatibility/2006" xmlns:aink="http://schemas.microsoft.com/office/drawing/2016/ink" xmlns:am3d="http://schemas.microsoft.com/office/drawing/2017/model3d" xmlns:o="urn:schemas-microsoft-com:office:office" xmlns:oel="http://schemas.microsoft.com/office/2019/extlst" xmlns:r="http://schemas.openxmlformats.org/officeDocument/2006/relationships" xmlns:m="http://schemas.openxmlformats.org/officeDocument/2006/math" xmlns:v="urn:schemas-microsoft-com:vml" xmlns:wp14="http://schemas.microsoft.com/office/word/2010/wordprocessingDrawing" xmlns:wp="http://schemas.openxmlformats.org/drawingml/2006/wordprocessingDrawing" xmlns:w10="urn:schemas-microsoft-com:office:word" xmlns:w="http://schemas.openxmlformats.org/wordprocessingml/2006/main" xmlns:w14="http://schemas.microsoft.com/office/word/2010/wordml" xmlns:w15="http://schemas.microsoft.com/office/word/2012/wordml" xmlns:w16cex="http://schemas.microsoft.com/office/word/2018/wordml/cex" xmlns:w16cid="http://schemas.microsoft.com/office/word/2016/wordml/cid" xmlns:w16="http://schemas.microsoft.com/office/word/2018/wordml" xmlns:w16du="http://schemas.microsoft.com/office/word/2023/wordml/word16du" xmlns:w16sdtdh="http://schemas.microsoft.com/office/word/2020/wordml/sdtdatahash" xmlns:w16se="http://schemas.microsoft.com/office/word/2015/wordml/symex" xmlns:wpg="http://schemas.microsoft.com/office/word/2010/wordprocessingGroup" xmlns:wpi="http://schemas.microsoft.com/office/word/2010/wordprocessingInk" xmlns:wne="http://schemas.microsoft.com/office/word/2006/wordml" xmlns:wps="http://schemas.microsoft.com/office/word/2010/wordprocessingShape" mc:Ignorable="w14 w15 w16se w16cid w16 w16cex w16sdtdh w16du wp14">
+<w:endnotes xmlns:wpc="http://schemas.microsoft.com/office/word/2010/wordprocessingCanvas" xmlns:cx="http://schemas.microsoft.com/office/drawing/2014/chartex" xmlns:cx1="http://schemas.microsoft.com/office/drawing/2015/9/8/chartex" xmlns:cx2="http://schemas.microsoft.com/office/drawing/2015/10/21/chartex" xmlns:cx3="http://schemas.microsoft.com/office/drawing/2016/5/9/chartex" xmlns:cx4="http://schemas.microsoft.com/office/drawing/2016/5/10/chartex" xmlns:cx5="http://schemas.microsoft.com/office/drawing/2016/5/11/chartex" xmlns:cx6="http://schemas.microsoft.com/office/drawing/2016/5/12/chartex" xmlns:cx7="http://schemas.microsoft.com/office/drawing/2016/5/13/chartex" xmlns:cx8="http://schemas.microsoft.com/office/drawing/2016/5/14/chartex" xmlns:mc="http://schemas.openxmlformats.org/markup-compatibility/2006" xmlns:aink="http://schemas.microsoft.com/office/drawing/2016/ink" xmlns:am3d="http://schemas.microsoft.com/office/drawing/2017/model3d" xmlns:o="urn:schemas-microsoft-com:office:office" xmlns:oel="http://schemas.microsoft.com/office/2019/extlst" xmlns:r="http://schemas.openxmlformats.org/officeDocument/2006/relationships" xmlns:m="http://schemas.openxmlformats.org/officeDocument/2006/math" xmlns:v="urn:schemas-microsoft-com:vml" xmlns:wp14="http://schemas.microsoft.com/office/word/2010/wordprocessingDrawing" xmlns:wp="http://schemas.openxmlformats.org/drawingml/2006/wordprocessingDrawing" xmlns:w10="urn:schemas-microsoft-com:office:word" xmlns:w="http://schemas.openxmlformats.org/wordprocessingml/2006/main" xmlns:w14="http://schemas.microsoft.com/office/word/2010/wordml" xmlns:w15="http://schemas.microsoft.com/office/word/2012/wordml" xmlns:w16cex="http://schemas.microsoft.com/office/word/2018/wordml/cex" xmlns:w16cid="http://schemas.microsoft.com/office/word/2016/wordml/cid" xmlns:w16="http://schemas.microsoft.com/office/word/2018/wordml" xmlns:w16du="http://schemas.microsoft.com/office/word/2023/wordml/word16du" xmlns:w16sdtdh="http://schemas.microsoft.com/office/word/2020/wordml/sdtdatahash" xmlns:w16sdtfl="http://schemas.microsoft.com/office/word/2024/wordml/sdtformatlock" xmlns:w16se="http://schemas.microsoft.com/office/word/2015/wordml/symex" xmlns:wpg="http://schemas.microsoft.com/office/word/2010/wordprocessingGroup" xmlns:wpi="http://schemas.microsoft.com/office/word/2010/wordprocessingInk" xmlns:wne="http://schemas.microsoft.com/office/word/2006/wordml" xmlns:wps="http://schemas.microsoft.com/office/word/2010/wordprocessingShape" mc:Ignorable="w14 w15 w16se w16cid w16 w16cex w16sdtdh w16sdtfl w16du wp14">
   <w:endnote w:type="separator" w:id="-1">
     <w:p>
       <w:pPr>
@@ -236,7 +249,7 @@
 </file>
 
 <file path=word/footnotes.xml><?xml version="1.0" encoding="utf-8"?>
-<w:footnotes xmlns:wpc="http://schemas.microsoft.com/office/word/2010/wordprocessingCanvas" xmlns:cx="http://schemas.microsoft.com/office/drawing/2014/chartex" xmlns:cx1="http://schemas.microsoft.com/office/drawing/2015/9/8/chartex" xmlns:cx2="http://schemas.microsoft.com/office/drawing/2015/10/21/chartex" xmlns:cx3="http://schemas.microsoft.com/office/drawing/2016/5/9/chartex" xmlns:cx4="http://schemas.microsoft.com/office/drawing/2016/5/10/chartex" xmlns:cx5="http://schemas.microsoft.com/office/drawing/2016/5/11/chartex" xmlns:cx6="http://schemas.microsoft.com/office/drawing/2016/5/12/chartex" xmlns:cx7="http://schemas.microsoft.com/office/drawing/2016/5/13/chartex" xmlns:cx8="http://schemas.microsoft.com/office/drawing/2016/5/14/chartex" xmlns:mc="http://schemas.openxmlformats.org/markup-compatibility/2006" xmlns:aink="http://schemas.microsoft.com/office/drawing/2016/ink" xmlns:am3d="http://schemas.microsoft.com/office/drawing/2017/model3d" xmlns:o="urn:schemas-microsoft-com:office:office" xmlns:oel="http://schemas.microsoft.com/office/2019/extlst" xmlns:r="http://schemas.openxmlformats.org/officeDocument/2006/relationships" xmlns:m="http://schemas.openxmlformats.org/officeDocument/2006/math" xmlns:v="urn:schemas-microsoft-com:vml" xmlns:wp14="http://schemas.microsoft.com/office/word/2010/wordprocessingDrawing" xmlns:wp="http://schemas.openxmlformats.org/drawingml/2006/wordprocessingDrawing" xmlns:w10="urn:schemas-microsoft-com:office:word" xmlns:w="http://schemas.openxmlformats.org/wordprocessingml/2006/main" xmlns:w14="http://schemas.microsoft.com/office/word/2010/wordml" xmlns:w15="http://schemas.microsoft.com/office/word/2012/wordml" xmlns:w16cex="http://schemas.microsoft.com/office/word/2018/wordml/cex" xmlns:w16cid="http://schemas.microsoft.com/office/word/2016/wordml/cid" xmlns:w16="http://schemas.microsoft.com/office/word/2018/wordml" xmlns:w16du="http://schemas.microsoft.com/office/word/2023/wordml/word16du" xmlns:w16sdtdh="http://schemas.microsoft.com/office/word/2020/wordml/sdtdatahash" xmlns:w16se="http://schemas.microsoft.com/office/word/2015/wordml/symex" xmlns:wpg="http://schemas.microsoft.com/office/word/2010/wordprocessingGroup" xmlns:wpi="http://schemas.microsoft.com/office/word/2010/wordprocessingInk" xmlns:wne="http://schemas.microsoft.com/office/word/2006/wordml" xmlns:wps="http://schemas.microsoft.com/office/word/2010/wordprocessingShape" mc:Ignorable="w14 w15 w16se w16cid w16 w16cex w16sdtdh w16du wp14">
+<w:footnotes xmlns:wpc="http://schemas.microsoft.com/office/word/2010/wordprocessingCanvas" xmlns:cx="http://schemas.microsoft.com/office/drawing/2014/chartex" xmlns:cx1="http://schemas.microsoft.com/office/drawing/2015/9/8/chartex" xmlns:cx2="http://schemas.microsoft.com/office/drawing/2015/10/21/chartex" xmlns:cx3="http://schemas.microsoft.com/office/drawing/2016/5/9/chartex" xmlns:cx4="http://schemas.microsoft.com/office/drawing/2016/5/10/chartex" xmlns:cx5="http://schemas.microsoft.com/office/drawing/2016/5/11/chartex" xmlns:cx6="http://schemas.microsoft.com/office/drawing/2016/5/12/chartex" xmlns:cx7="http://schemas.microsoft.com/office/drawing/2016/5/13/chartex" xmlns:cx8="http://schemas.microsoft.com/office/drawing/2016/5/14/chartex" xmlns:mc="http://schemas.openxmlformats.org/markup-compatibility/2006" xmlns:aink="http://schemas.microsoft.com/office/drawing/2016/ink" xmlns:am3d="http://schemas.microsoft.com/office/drawing/2017/model3d" xmlns:o="urn:schemas-microsoft-com:office:office" xmlns:oel="http://schemas.microsoft.com/office/2019/extlst" xmlns:r="http://schemas.openxmlformats.org/officeDocument/2006/relationships" xmlns:m="http://schemas.openxmlformats.org/officeDocument/2006/math" xmlns:v="urn:schemas-microsoft-com:vml" xmlns:wp14="http://schemas.microsoft.com/office/word/2010/wordprocessingDrawing" xmlns:wp="http://schemas.openxmlformats.org/drawingml/2006/wordprocessingDrawing" xmlns:w10="urn:schemas-microsoft-com:office:word" xmlns:w="http://schemas.openxmlformats.org/wordprocessingml/2006/main" xmlns:w14="http://schemas.microsoft.com/office/word/2010/wordml" xmlns:w15="http://schemas.microsoft.com/office/word/2012/wordml" xmlns:w16cex="http://schemas.microsoft.com/office/word/2018/wordml/cex" xmlns:w16cid="http://schemas.microsoft.com/office/word/2016/wordml/cid" xmlns:w16="http://schemas.microsoft.com/office/word/2018/wordml" xmlns:w16du="http://schemas.microsoft.com/office/word/2023/wordml/word16du" xmlns:w16sdtdh="http://schemas.microsoft.com/office/word/2020/wordml/sdtdatahash" xmlns:w16sdtfl="http://schemas.microsoft.com/office/word/2024/wordml/sdtformatlock" xmlns:w16se="http://schemas.microsoft.com/office/word/2015/wordml/symex" xmlns:wpg="http://schemas.microsoft.com/office/word/2010/wordprocessingGroup" xmlns:wpi="http://schemas.microsoft.com/office/word/2010/wordprocessingInk" xmlns:wne="http://schemas.microsoft.com/office/word/2006/wordml" xmlns:wps="http://schemas.microsoft.com/office/word/2010/wordprocessingShape" mc:Ignorable="w14 w15 w16se w16cid w16 w16cex w16sdtdh w16sdtfl w16du wp14">
   <w:footnote w:type="separator" w:id="-1">
     <w:p>
       <w:pPr>
@@ -261,7 +274,7 @@
 </file>
 
 <file path=word/header1.xml><?xml version="1.0" encoding="utf-8"?>
-<w:hdr xmlns:wpc="http://schemas.microsoft.com/office/word/2010/wordprocessingCanvas" xmlns:cx="http://schemas.microsoft.com/office/drawing/2014/chartex" xmlns:cx1="http://schemas.microsoft.com/office/drawing/2015/9/8/chartex" xmlns:cx2="http://schemas.microsoft.com/office/drawing/2015/10/21/chartex" xmlns:cx3="http://schemas.microsoft.com/office/drawing/2016/5/9/chartex" xmlns:cx4="http://schemas.microsoft.com/office/drawing/2016/5/10/chartex" xmlns:cx5="http://schemas.microsoft.com/office/drawing/2016/5/11/chartex" xmlns:cx6="http://schemas.microsoft.com/office/drawing/2016/5/12/chartex" xmlns:cx7="http://schemas.microsoft.com/office/drawing/2016/5/13/chartex" xmlns:cx8="http://schemas.microsoft.com/office/drawing/2016/5/14/chartex" xmlns:mc="http://schemas.openxmlformats.org/markup-compatibility/2006" xmlns:aink="http://schemas.microsoft.com/office/drawing/2016/ink" xmlns:am3d="http://schemas.microsoft.com/office/drawing/2017/model3d" xmlns:o="urn:schemas-microsoft-com:office:office" xmlns:oel="http://schemas.microsoft.com/office/2019/extlst" xmlns:r="http://schemas.openxmlformats.org/officeDocument/2006/relationships" xmlns:m="http://schemas.openxmlformats.org/officeDocument/2006/math" xmlns:v="urn:schemas-microsoft-com:vml" xmlns:wp14="http://schemas.microsoft.com/office/word/2010/wordprocessingDrawing" xmlns:wp="http://schemas.openxmlformats.org/drawingml/2006/wordprocessingDrawing" xmlns:w10="urn:schemas-microsoft-com:office:word" xmlns:w="http://schemas.openxmlformats.org/wordprocessingml/2006/main" xmlns:w14="http://schemas.microsoft.com/office/word/2010/wordml" xmlns:w15="http://schemas.microsoft.com/office/word/2012/wordml" xmlns:w16cex="http://schemas.microsoft.com/office/word/2018/wordml/cex" xmlns:w16cid="http://schemas.microsoft.com/office/word/2016/wordml/cid" xmlns:w16="http://schemas.microsoft.com/office/word/2018/wordml" xmlns:w16du="http://schemas.microsoft.com/office/word/2023/wordml/word16du" xmlns:w16sdtdh="http://schemas.microsoft.com/office/word/2020/wordml/sdtdatahash" xmlns:w16se="http://schemas.microsoft.com/office/word/2015/wordml/symex" xmlns:wpg="http://schemas.microsoft.com/office/word/2010/wordprocessingGroup" xmlns:wpi="http://schemas.microsoft.com/office/word/2010/wordprocessingInk" xmlns:wne="http://schemas.microsoft.com/office/word/2006/wordml" xmlns:wps="http://schemas.microsoft.com/office/word/2010/wordprocessingShape" mc:Ignorable="w14 w15 w16se w16cid w16 w16cex w16sdtdh w16du wp14">
+<w:hdr xmlns:wpc="http://schemas.microsoft.com/office/word/2010/wordprocessingCanvas" xmlns:cx="http://schemas.microsoft.com/office/drawing/2014/chartex" xmlns:cx1="http://schemas.microsoft.com/office/drawing/2015/9/8/chartex" xmlns:cx2="http://schemas.microsoft.com/office/drawing/2015/10/21/chartex" xmlns:cx3="http://schemas.microsoft.com/office/drawing/2016/5/9/chartex" xmlns:cx4="http://schemas.microsoft.com/office/drawing/2016/5/10/chartex" xmlns:cx5="http://schemas.microsoft.com/office/drawing/2016/5/11/chartex" xmlns:cx6="http://schemas.microsoft.com/office/drawing/2016/5/12/chartex" xmlns:cx7="http://schemas.microsoft.com/office/drawing/2016/5/13/chartex" xmlns:cx8="http://schemas.microsoft.com/office/drawing/2016/5/14/chartex" xmlns:mc="http://schemas.openxmlformats.org/markup-compatibility/2006" xmlns:aink="http://schemas.microsoft.com/office/drawing/2016/ink" xmlns:am3d="http://schemas.microsoft.com/office/drawing/2017/model3d" xmlns:o="urn:schemas-microsoft-com:office:office" xmlns:oel="http://schemas.microsoft.com/office/2019/extlst" xmlns:r="http://schemas.openxmlformats.org/officeDocument/2006/relationships" xmlns:m="http://schemas.openxmlformats.org/officeDocument/2006/math" xmlns:v="urn:schemas-microsoft-com:vml" xmlns:wp14="http://schemas.microsoft.com/office/word/2010/wordprocessingDrawing" xmlns:wp="http://schemas.openxmlformats.org/drawingml/2006/wordprocessingDrawing" xmlns:w10="urn:schemas-microsoft-com:office:word" xmlns:w="http://schemas.openxmlformats.org/wordprocessingml/2006/main" xmlns:w14="http://schemas.microsoft.com/office/word/2010/wordml" xmlns:w15="http://schemas.microsoft.com/office/word/2012/wordml" xmlns:w16cex="http://schemas.microsoft.com/office/word/2018/wordml/cex" xmlns:w16cid="http://schemas.microsoft.com/office/word/2016/wordml/cid" xmlns:w16="http://schemas.microsoft.com/office/word/2018/wordml" xmlns:w16du="http://schemas.microsoft.com/office/word/2023/wordml/word16du" xmlns:w16sdtdh="http://schemas.microsoft.com/office/word/2020/wordml/sdtdatahash" xmlns:w16sdtfl="http://schemas.microsoft.com/office/word/2024/wordml/sdtformatlock" xmlns:w16se="http://schemas.microsoft.com/office/word/2015/wordml/symex" xmlns:wpg="http://schemas.microsoft.com/office/word/2010/wordprocessingGroup" xmlns:wpi="http://schemas.microsoft.com/office/word/2010/wordprocessingInk" xmlns:wne="http://schemas.microsoft.com/office/word/2006/wordml" xmlns:wps="http://schemas.microsoft.com/office/word/2010/wordprocessingShape" mc:Ignorable="w14 w15 w16se w16cid w16 w16cex w16sdtdh w16sdtfl w16du wp14">
   <w:p>
     <w:pPr>
       <w:pStyle w:val="Header"/>
@@ -283,7 +296,7 @@
 </file>
 
 <file path=word/styles.xml><?xml version="1.0" encoding="utf-8"?>
-<w:styles xmlns:mc="http://schemas.openxmlformats.org/markup-compatibility/2006" xmlns:r="http://schemas.openxmlformats.org/officeDocument/2006/relationships" xmlns:w="http://schemas.openxmlformats.org/wordprocessingml/2006/main" xmlns:w14="http://schemas.microsoft.com/office/word/2010/wordml" xmlns:w15="http://schemas.microsoft.com/office/word/2012/wordml" xmlns:w16cex="http://schemas.microsoft.com/office/word/2018/wordml/cex" xmlns:w16cid="http://schemas.microsoft.com/office/word/2016/wordml/cid" xmlns:w16="http://schemas.microsoft.com/office/word/2018/wordml" xmlns:w16du="http://schemas.microsoft.com/office/word/2023/wordml/word16du" xmlns:w16sdtdh="http://schemas.microsoft.com/office/word/2020/wordml/sdtdatahash" xmlns:w16se="http://schemas.microsoft.com/office/word/2015/wordml/symex" mc:Ignorable="w14 w15 w16se w16cid w16 w16cex w16sdtdh w16du">
+<w:styles xmlns:mc="http://schemas.openxmlformats.org/markup-compatibility/2006" xmlns:r="http://schemas.openxmlformats.org/officeDocument/2006/relationships" xmlns:w="http://schemas.openxmlformats.org/wordprocessingml/2006/main" xmlns:w14="http://schemas.microsoft.com/office/word/2010/wordml" xmlns:w15="http://schemas.microsoft.com/office/word/2012/wordml" xmlns:w16cex="http://schemas.microsoft.com/office/word/2018/wordml/cex" xmlns:w16cid="http://schemas.microsoft.com/office/word/2016/wordml/cid" xmlns:w16="http://schemas.microsoft.com/office/word/2018/wordml" xmlns:w16du="http://schemas.microsoft.com/office/word/2023/wordml/word16du" xmlns:w16sdtdh="http://schemas.microsoft.com/office/word/2020/wordml/sdtdatahash" xmlns:w16sdtfl="http://schemas.microsoft.com/office/word/2024/wordml/sdtformatlock" xmlns:w16se="http://schemas.microsoft.com/office/word/2015/wordml/symex" mc:Ignorable="w14 w15 w16se w16cid w16 w16cex w16sdtdh w16sdtfl w16du">
   <w:docDefaults>
     <w:rPrDefault>
       <w:rPr>

</xml_diff>

<commit_message>
Added stock column to products table
</commit_message>
<xml_diff>
--- a/docs/Task2ContentAssetLog.docx
+++ b/docs/Task2ContentAssetLog.docx
@@ -163,10 +163,92 @@
           <w:tcPr>
             <w:cnfStyle w:val="001000000000" w:firstRow="0" w:lastRow="0" w:firstColumn="1" w:lastColumn="0" w:oddVBand="0" w:evenVBand="0" w:oddHBand="0" w:evenHBand="0" w:firstRowFirstColumn="0" w:firstRowLastColumn="0" w:lastRowFirstColumn="0" w:lastRowLastColumn="0"/>
             <w:tcW w:w="1820" w:type="dxa"/>
+            <w:tcBorders>
+              <w:top w:val="single" w:sz="4" w:space="0" w:color="auto"/>
+            </w:tcBorders>
           </w:tcPr>
           <w:p>
             <w:r>
-              <w:t>js/jQuery.min.js</w:t>
+              <w:t>/html/</w:t>
+            </w:r>
+            <w:proofErr w:type="spellStart"/>
+            <w:r>
+              <w:t>profile.php</w:t>
+            </w:r>
+            <w:proofErr w:type="spellEnd"/>
+            <w:r>
+              <w:t xml:space="preserve"> – POSTMAN API/RandomUser.me</w:t>
+            </w:r>
+          </w:p>
+        </w:tc>
+        <w:tc>
+          <w:tcPr>
+            <w:tcW w:w="1861" w:type="dxa"/>
+            <w:tcBorders>
+              <w:top w:val="single" w:sz="4" w:space="0" w:color="auto"/>
+            </w:tcBorders>
+          </w:tcPr>
+          <w:p>
+            <w:pPr>
+              <w:cnfStyle w:val="000000000000" w:firstRow="0" w:lastRow="0" w:firstColumn="0" w:lastColumn="0" w:oddVBand="0" w:evenVBand="0" w:oddHBand="0" w:evenHBand="0" w:firstRowFirstColumn="0" w:firstRowLastColumn="0" w:lastRowFirstColumn="0" w:lastRowLastColumn="0"/>
+            </w:pPr>
+            <w:r>
+              <w:t>https://randomuser.me/api</w:t>
+            </w:r>
+          </w:p>
+          <w:p>
+            <w:pPr>
+              <w:cnfStyle w:val="000000000000" w:firstRow="0" w:lastRow="0" w:firstColumn="0" w:lastColumn="0" w:oddVBand="0" w:evenVBand="0" w:oddHBand="0" w:evenHBand="0" w:firstRowFirstColumn="0" w:firstRowLastColumn="0" w:lastRowFirstColumn="0" w:lastRowLastColumn="0"/>
+            </w:pPr>
+          </w:p>
+        </w:tc>
+        <w:tc>
+          <w:tcPr>
+            <w:tcW w:w="2126" w:type="dxa"/>
+            <w:tcBorders>
+              <w:top w:val="single" w:sz="4" w:space="0" w:color="auto"/>
+            </w:tcBorders>
+          </w:tcPr>
+          <w:p>
+            <w:pPr>
+              <w:cnfStyle w:val="000000000000" w:firstRow="0" w:lastRow="0" w:firstColumn="0" w:lastColumn="0" w:oddVBand="0" w:evenVBand="0" w:oddHBand="0" w:evenHBand="0" w:firstRowFirstColumn="0" w:firstRowLastColumn="0" w:lastRowFirstColumn="0" w:lastRowLastColumn="0"/>
+            </w:pPr>
+            <w:r>
+              <w:t>For more accurate user data to test database handling</w:t>
+            </w:r>
+          </w:p>
+        </w:tc>
+        <w:tc>
+          <w:tcPr>
+            <w:tcW w:w="3827" w:type="dxa"/>
+            <w:tcBorders>
+              <w:top w:val="single" w:sz="4" w:space="0" w:color="auto"/>
+            </w:tcBorders>
+          </w:tcPr>
+          <w:p>
+            <w:pPr>
+              <w:cnfStyle w:val="000000000000" w:firstRow="0" w:lastRow="0" w:firstColumn="0" w:lastColumn="0" w:oddVBand="0" w:evenVBand="0" w:oddHBand="0" w:evenHBand="0" w:firstRowFirstColumn="0" w:firstRowLastColumn="0" w:lastRowFirstColumn="0" w:lastRowLastColumn="0"/>
+            </w:pPr>
+            <w:r>
+              <w:t>19/12/2024</w:t>
+            </w:r>
+          </w:p>
+        </w:tc>
+      </w:tr>
+      <w:tr>
+        <w:tc>
+          <w:tcPr>
+            <w:cnfStyle w:val="001000000000" w:firstRow="0" w:lastRow="0" w:firstColumn="1" w:lastColumn="0" w:oddVBand="0" w:evenVBand="0" w:oddHBand="0" w:evenHBand="0" w:firstRowFirstColumn="0" w:firstRowLastColumn="0" w:lastRowFirstColumn="0" w:lastRowLastColumn="0"/>
+            <w:tcW w:w="1820" w:type="dxa"/>
+          </w:tcPr>
+          <w:p>
+            <w:proofErr w:type="spellStart"/>
+            <w:r>
+              <w:t>js</w:t>
+            </w:r>
+            <w:proofErr w:type="spellEnd"/>
+            <w:r>
+              <w:t>/jQuery.min.js</w:t>
             </w:r>
           </w:p>
         </w:tc>
@@ -898,7 +980,6 @@
   <w:style w:type="character" w:default="1" w:styleId="DefaultParagraphFont">
     <w:name w:val="Default Paragraph Font"/>
     <w:uiPriority w:val="1"/>
-    <w:semiHidden/>
     <w:unhideWhenUsed/>
   </w:style>
   <w:style w:type="table" w:default="1" w:styleId="TableNormal">

</xml_diff>

<commit_message>
Updated placeholder index page and updated the products table to dynamically generate rows
</commit_message>
<xml_diff>
--- a/docs/Task2ContentAssetLog.docx
+++ b/docs/Task2ContentAssetLog.docx
@@ -288,6 +288,63 @@
             </w:pPr>
             <w:r>
               <w:t>09/01/2024</w:t>
+            </w:r>
+          </w:p>
+        </w:tc>
+      </w:tr>
+      <w:tr>
+        <w:tc>
+          <w:tcPr>
+            <w:cnfStyle w:val="001000000000" w:firstRow="0" w:lastRow="0" w:firstColumn="1" w:lastColumn="0" w:oddVBand="0" w:evenVBand="0" w:oddHBand="0" w:evenHBand="0" w:firstRowFirstColumn="0" w:firstRowLastColumn="0" w:lastRowFirstColumn="0" w:lastRowLastColumn="0"/>
+            <w:tcW w:w="1820" w:type="dxa"/>
+          </w:tcPr>
+          <w:p>
+            <w:proofErr w:type="spellStart"/>
+            <w:r>
+              <w:t>img</w:t>
+            </w:r>
+            <w:proofErr w:type="spellEnd"/>
+            <w:r>
+              <w:t>/background.jpg</w:t>
+            </w:r>
+          </w:p>
+        </w:tc>
+        <w:tc>
+          <w:tcPr>
+            <w:tcW w:w="1861" w:type="dxa"/>
+          </w:tcPr>
+          <w:p>
+            <w:pPr>
+              <w:cnfStyle w:val="000000000000" w:firstRow="0" w:lastRow="0" w:firstColumn="0" w:lastColumn="0" w:oddVBand="0" w:evenVBand="0" w:oddHBand="0" w:evenHBand="0" w:firstRowFirstColumn="0" w:firstRowLastColumn="0" w:lastRowFirstColumn="0" w:lastRowLastColumn="0"/>
+            </w:pPr>
+            <w:r>
+              <w:t>https://unsplash.com/photos/aerial-photography-of-mall-interior-gFjGZ2qRZOo</w:t>
+            </w:r>
+          </w:p>
+        </w:tc>
+        <w:tc>
+          <w:tcPr>
+            <w:tcW w:w="2126" w:type="dxa"/>
+          </w:tcPr>
+          <w:p>
+            <w:pPr>
+              <w:cnfStyle w:val="000000000000" w:firstRow="0" w:lastRow="0" w:firstColumn="0" w:lastColumn="0" w:oddVBand="0" w:evenVBand="0" w:oddHBand="0" w:evenHBand="0" w:firstRowFirstColumn="0" w:firstRowLastColumn="0" w:lastRowFirstColumn="0" w:lastRowLastColumn="0"/>
+            </w:pPr>
+            <w:r>
+              <w:t>Background image for the context of retail</w:t>
+            </w:r>
+          </w:p>
+        </w:tc>
+        <w:tc>
+          <w:tcPr>
+            <w:tcW w:w="3827" w:type="dxa"/>
+          </w:tcPr>
+          <w:p>
+            <w:pPr>
+              <w:cnfStyle w:val="000000000000" w:firstRow="0" w:lastRow="0" w:firstColumn="0" w:lastColumn="0" w:oddVBand="0" w:evenVBand="0" w:oddHBand="0" w:evenHBand="0" w:firstRowFirstColumn="0" w:firstRowLastColumn="0" w:lastRowFirstColumn="0" w:lastRowLastColumn="0"/>
+            </w:pPr>
+            <w:r>
+              <w:t>12/01/2025</w:t>
             </w:r>
           </w:p>
         </w:tc>
@@ -980,6 +1037,7 @@
   <w:style w:type="character" w:default="1" w:styleId="DefaultParagraphFont">
     <w:name w:val="Default Paragraph Font"/>
     <w:uiPriority w:val="1"/>
+    <w:semiHidden/>
     <w:unhideWhenUsed/>
   </w:style>
   <w:style w:type="table" w:default="1" w:styleId="TableNormal">

</xml_diff>